<commit_message>
Added some stuff to Assignment 2
</commit_message>
<xml_diff>
--- a/Homework_Neuroinformatic/Assignment 2/Approach and explanation.docx
+++ b/Homework_Neuroinformatic/Assignment 2/Approach and explanation.docx
@@ -7,42 +7,37 @@
         <w:pStyle w:val="berschrift1"/>
         <w:rPr>
           <w:rFonts w:eastAsiaTheme="minorEastAsia"/>
-        </w:rPr>
-      </w:pPr>
-      <w:r>
-        <w:rPr>
-          <w:rFonts w:eastAsiaTheme="minorEastAsia"/>
+          <w:lang w:val="en-AU"/>
+        </w:rPr>
+      </w:pPr>
+      <w:r>
+        <w:rPr>
+          <w:rFonts w:eastAsiaTheme="minorEastAsia"/>
+          <w:lang w:val="en-AU"/>
         </w:rPr>
         <w:t xml:space="preserve">1: </w:t>
       </w:r>
       <w:r>
         <w:rPr>
           <w:rFonts w:eastAsiaTheme="minorEastAsia"/>
+          <w:lang w:val="en-AU"/>
         </w:rPr>
         <w:t xml:space="preserve"> </w:t>
       </w:r>
       <w:r>
         <w:rPr>
           <w:rFonts w:eastAsiaTheme="minorEastAsia"/>
-        </w:rPr>
-        <w:t xml:space="preserve">Repeat </w:t>
-      </w:r>
-      <w:proofErr w:type="spellStart"/>
-      <w:r>
-        <w:rPr>
-          <w:rFonts w:eastAsiaTheme="minorEastAsia"/>
-        </w:rPr>
-        <w:t>task</w:t>
-      </w:r>
-      <w:proofErr w:type="spellEnd"/>
-      <w:r>
-        <w:rPr>
-          <w:rFonts w:eastAsiaTheme="minorEastAsia"/>
-        </w:rPr>
-        <w:t>:</w:t>
+          <w:lang w:val="en-AU"/>
+        </w:rPr>
+        <w:t>Repeat task:</w:t>
       </w:r>
     </w:p>
     <w:p>
+      <w:pPr>
+        <w:rPr>
+          <w:lang w:val="en-AU"/>
+        </w:rPr>
+      </w:pPr>
       <w:r>
         <w:rPr>
           <w:lang w:val="en-AU"/>
@@ -82,122 +77,73 @@
         </w:rPr>
         <w:t xml:space="preserve">. </w:t>
       </w:r>
-      <w:proofErr w:type="spellStart"/>
-      <w:r>
-        <w:t>Discuss</w:t>
-      </w:r>
-      <w:proofErr w:type="spellEnd"/>
-      <w:r>
-        <w:t xml:space="preserve"> </w:t>
-      </w:r>
-      <w:proofErr w:type="spellStart"/>
-      <w:r>
-        <w:t>the</w:t>
-      </w:r>
-      <w:proofErr w:type="spellEnd"/>
-      <w:r>
-        <w:t xml:space="preserve"> </w:t>
-      </w:r>
-      <w:proofErr w:type="spellStart"/>
-      <w:r>
-        <w:t>general</w:t>
-      </w:r>
-      <w:proofErr w:type="spellEnd"/>
-      <w:r>
-        <w:t xml:space="preserve"> </w:t>
-      </w:r>
-      <w:proofErr w:type="spellStart"/>
-      <w:r>
-        <w:t>steps</w:t>
-      </w:r>
-      <w:proofErr w:type="spellEnd"/>
-      <w:r>
-        <w:t xml:space="preserve"> </w:t>
-      </w:r>
-      <w:proofErr w:type="spellStart"/>
-      <w:r>
-        <w:t>to</w:t>
-      </w:r>
-      <w:proofErr w:type="spellEnd"/>
-      <w:r>
-        <w:t xml:space="preserve"> </w:t>
-      </w:r>
-      <w:proofErr w:type="spellStart"/>
-      <w:r>
-        <w:t>derive</w:t>
-      </w:r>
-      <w:proofErr w:type="spellEnd"/>
-      <w:r>
-        <w:t xml:space="preserve"> </w:t>
-      </w:r>
-      <w:proofErr w:type="spellStart"/>
-      <w:r>
-        <w:t>the</w:t>
-      </w:r>
-      <w:proofErr w:type="spellEnd"/>
-      <w:r>
-        <w:t xml:space="preserve"> Fisher Information.</w:t>
-      </w:r>
-    </w:p>
-    <w:p/>
-    <w:p>
-      <w:pPr>
-        <w:pStyle w:val="berschrift1"/>
-        <w:rPr>
-          <w:rFonts w:eastAsiaTheme="minorEastAsia"/>
-          <w:lang w:val="en-AU"/>
-        </w:rPr>
-      </w:pPr>
-      <w:r>
-        <w:rPr>
-          <w:rFonts w:eastAsiaTheme="minorEastAsia"/>
-          <w:lang w:val="en-AU"/>
-        </w:rPr>
-        <w:t>2: Definition of important task aspects:</w:t>
+      <w:r>
+        <w:rPr>
+          <w:lang w:val="en-AU"/>
+        </w:rPr>
+        <w:t>Discuss the general steps to derive the Fisher Information.</w:t>
       </w:r>
     </w:p>
     <w:p>
       <w:pPr>
-        <w:pStyle w:val="berschrift2"/>
-        <w:rPr>
-          <w:rFonts w:eastAsiaTheme="minorEastAsia"/>
-        </w:rPr>
-      </w:pPr>
-      <w:proofErr w:type="spellStart"/>
-      <w:r>
-        <w:rPr>
-          <w:rFonts w:eastAsiaTheme="minorEastAsia"/>
-        </w:rPr>
-        <w:t>Binomial</w:t>
-      </w:r>
-      <w:proofErr w:type="spellEnd"/>
-      <w:r>
-        <w:rPr>
-          <w:rFonts w:eastAsiaTheme="minorEastAsia"/>
-        </w:rPr>
-        <w:t xml:space="preserve"> </w:t>
-      </w:r>
-      <w:proofErr w:type="spellStart"/>
-      <w:r>
-        <w:rPr>
-          <w:rFonts w:eastAsiaTheme="minorEastAsia"/>
-        </w:rPr>
-        <w:t>Disribution</w:t>
-      </w:r>
-      <w:proofErr w:type="spellEnd"/>
-      <w:r>
-        <w:rPr>
-          <w:rFonts w:eastAsiaTheme="minorEastAsia"/>
-        </w:rPr>
-        <w:t>:</w:t>
-      </w:r>
+        <w:rPr>
+          <w:lang w:val="en-AU"/>
+        </w:rPr>
+      </w:pPr>
     </w:p>
     <w:p>
       <w:pPr>
+        <w:pStyle w:val="berschrift1"/>
+        <w:rPr>
+          <w:rFonts w:eastAsiaTheme="minorEastAsia"/>
+          <w:lang w:val="en-AU"/>
+        </w:rPr>
+      </w:pPr>
+      <w:r>
+        <w:rPr>
+          <w:rFonts w:eastAsiaTheme="minorEastAsia"/>
+          <w:lang w:val="en-AU"/>
+        </w:rPr>
+        <w:t>2: Definition of important task aspects:</w:t>
+      </w:r>
+    </w:p>
+    <w:p>
+      <w:pPr>
+        <w:pStyle w:val="berschrift2"/>
+        <w:rPr>
+          <w:rFonts w:eastAsiaTheme="minorEastAsia"/>
+          <w:lang w:val="en-AU"/>
+        </w:rPr>
+      </w:pPr>
+      <w:r>
+        <w:rPr>
+          <w:rFonts w:eastAsiaTheme="minorEastAsia"/>
+          <w:lang w:val="en-AU"/>
+        </w:rPr>
+        <w:t>Binomial</w:t>
+      </w:r>
+      <w:r>
+        <w:rPr>
+          <w:rFonts w:eastAsiaTheme="minorEastAsia"/>
+          <w:lang w:val="en-AU"/>
+        </w:rPr>
+        <w:t xml:space="preserve"> Disribution</w:t>
+      </w:r>
+      <w:r>
+        <w:rPr>
+          <w:rFonts w:eastAsiaTheme="minorEastAsia"/>
+          <w:lang w:val="en-AU"/>
+        </w:rPr>
+        <w:t>:</w:t>
+      </w:r>
+    </w:p>
+    <w:p>
+      <w:pPr>
         <w:rPr>
           <w:rFonts w:eastAsiaTheme="minorEastAsia"/>
           <w:sz w:val="24"/>
           <w:szCs w:val="24"/>
+          <w:lang w:val="en-AU"/>
         </w:rPr>
       </w:pPr>
       <w:hyperlink r:id="rId5" w:history="1">
@@ -207,6 +153,7 @@
             <w:rFonts w:eastAsiaTheme="minorEastAsia"/>
             <w:sz w:val="24"/>
             <w:szCs w:val="24"/>
+            <w:lang w:val="en-AU"/>
           </w:rPr>
           <w:t>https://www.investopedia.com/terms/b/binomialdistribution.asp</w:t>
         </w:r>
@@ -676,19 +623,11 @@
           <w:lang w:val="en-AU"/>
         </w:rPr>
       </w:pPr>
-      <w:proofErr w:type="gramStart"/>
-      <w:r>
-        <w:rPr>
-          <w:lang w:val="en-AU"/>
-        </w:rPr>
-        <w:t>So</w:t>
-      </w:r>
-      <w:proofErr w:type="gramEnd"/>
-      <w:r>
-        <w:rPr>
-          <w:lang w:val="en-AU"/>
-        </w:rPr>
-        <w:t xml:space="preserve"> what does this mean</w:t>
+      <w:r>
+        <w:rPr>
+          <w:lang w:val="en-AU"/>
+        </w:rPr>
+        <w:t>So what does this mean</w:t>
       </w:r>
       <w:r>
         <w:rPr>
@@ -855,15 +794,7 @@
         </w:numPr>
       </w:pPr>
       <w:r>
-        <w:t xml:space="preserve">Score </w:t>
-      </w:r>
-      <w:proofErr w:type="spellStart"/>
-      <w:r>
-        <w:t>function</w:t>
-      </w:r>
-      <w:proofErr w:type="spellEnd"/>
-      <w:r>
-        <w:t xml:space="preserve"> erklären</w:t>
+        <w:t>Score function erklären</w:t>
       </w:r>
     </w:p>
     <w:p>
@@ -874,29 +805,8 @@
           <w:numId w:val="3"/>
         </w:numPr>
       </w:pPr>
-      <w:proofErr w:type="spellStart"/>
-      <w:r>
-        <w:t>Observed</w:t>
-      </w:r>
-      <w:proofErr w:type="spellEnd"/>
-      <w:r>
-        <w:t xml:space="preserve"> </w:t>
-      </w:r>
-      <w:proofErr w:type="spellStart"/>
-      <w:r>
-        <w:t>fisher</w:t>
-      </w:r>
-      <w:proofErr w:type="spellEnd"/>
-      <w:r>
-        <w:t xml:space="preserve"> </w:t>
-      </w:r>
-      <w:proofErr w:type="spellStart"/>
-      <w:r>
-        <w:t>function</w:t>
-      </w:r>
-      <w:proofErr w:type="spellEnd"/>
-      <w:r>
-        <w:t xml:space="preserve"> erklären</w:t>
+      <w:r>
+        <w:t>Observed fisher function erklären</w:t>
       </w:r>
     </w:p>
     <w:p/>
@@ -915,21 +825,7 @@
         <w:rPr>
           <w:lang w:val="en-AU"/>
         </w:rPr>
-        <w:t xml:space="preserve">We use the binomial </w:t>
-      </w:r>
-      <w:proofErr w:type="spellStart"/>
-      <w:r>
-        <w:rPr>
-          <w:lang w:val="en-AU"/>
-        </w:rPr>
-        <w:t>disribution</w:t>
-      </w:r>
-      <w:proofErr w:type="spellEnd"/>
-      <w:r>
-        <w:rPr>
-          <w:lang w:val="en-AU"/>
-        </w:rPr>
-        <w:t xml:space="preserve"> as starting point </w:t>
+        <w:t xml:space="preserve">We use the binomial disribution as starting point </w:t>
       </w:r>
       <w:r>
         <w:rPr>
@@ -1427,19 +1323,11 @@
         </w:rPr>
         <w:t xml:space="preserve"> lays and thus need to set the first derivative to zero. </w:t>
       </w:r>
-      <w:proofErr w:type="gramStart"/>
-      <w:r>
-        <w:rPr>
-          <w:lang w:val="en-AU"/>
-        </w:rPr>
-        <w:t>So</w:t>
-      </w:r>
-      <w:proofErr w:type="gramEnd"/>
-      <w:r>
-        <w:rPr>
-          <w:lang w:val="en-AU"/>
-        </w:rPr>
-        <w:t xml:space="preserve"> this makes clear why we </w:t>
+      <w:r>
+        <w:rPr>
+          <w:lang w:val="en-AU"/>
+        </w:rPr>
+        <w:t xml:space="preserve">So this makes clear why we </w:t>
       </w:r>
       <w:r>
         <w:rPr>
@@ -1451,21 +1339,7 @@
         <w:rPr>
           <w:lang w:val="en-AU"/>
         </w:rPr>
-        <w:t xml:space="preserve"> the function. But why do we need the logarithm? This seem to be of some cosmetic reason. Through this ln-</w:t>
-      </w:r>
-      <w:proofErr w:type="spellStart"/>
-      <w:r>
-        <w:rPr>
-          <w:lang w:val="en-AU"/>
-        </w:rPr>
-        <w:t>funtion</w:t>
-      </w:r>
-      <w:proofErr w:type="spellEnd"/>
-      <w:r>
-        <w:rPr>
-          <w:lang w:val="en-AU"/>
-        </w:rPr>
-        <w:t xml:space="preserve"> we don´t shift the maxima in that we are interested, but it becomes easier to derivate the function. We will see this in a second:</w:t>
+        <w:t xml:space="preserve"> the function. But why do we need the logarithm? This seem to be of some cosmetic reason. Through this ln-funtion we don´t shift the maxima in that we are interested, but it becomes easier to derivate the function. We will see this in a second:</w:t>
       </w:r>
     </w:p>
     <w:p>
@@ -1934,15 +1808,7 @@
                       <w:sz w:val="32"/>
                       <w:szCs w:val="32"/>
                     </w:rPr>
-                    <m:t>(</m:t>
-                  </m:r>
-                  <m:r>
-                    <w:rPr>
-                      <w:rFonts w:ascii="Cambria Math" w:hAnsi="Cambria Math"/>
-                      <w:sz w:val="32"/>
-                      <w:szCs w:val="32"/>
-                    </w:rPr>
-                    <m:t>μ</m:t>
+                    <m:t>(μ</m:t>
                   </m:r>
                 </m:e>
                 <m:sup>
@@ -2447,14 +2313,12 @@
         </w:rPr>
         <w:t xml:space="preserve"> </w:t>
       </w:r>
-      <w:proofErr w:type="gramStart"/>
       <w:r>
         <w:rPr>
           <w:lang w:val="en-AU"/>
         </w:rPr>
         <w:t>This results</w:t>
       </w:r>
-      <w:proofErr w:type="gramEnd"/>
       <w:r>
         <w:rPr>
           <w:lang w:val="en-AU"/>
@@ -2683,16 +2547,7 @@
               <w:szCs w:val="32"/>
               <w:lang w:val="en-AU"/>
             </w:rPr>
-            <m:t>0</m:t>
-          </m:r>
-          <m:r>
-            <w:rPr>
-              <w:rFonts w:ascii="Cambria Math" w:eastAsiaTheme="minorEastAsia" w:hAnsi="Cambria Math"/>
-              <w:sz w:val="32"/>
-              <w:szCs w:val="32"/>
-              <w:lang w:val="en-AU"/>
-            </w:rPr>
-            <m:t>=</m:t>
+            <m:t>0=</m:t>
           </m:r>
           <m:f>
             <m:fPr>
@@ -2769,16 +2624,7 @@
                   <w:szCs w:val="32"/>
                   <w:lang w:val="en-AU"/>
                 </w:rPr>
-                <m:t>1-</m:t>
-              </m:r>
-              <m:r>
-                <w:rPr>
-                  <w:rFonts w:ascii="Cambria Math" w:eastAsiaTheme="minorEastAsia" w:hAnsi="Cambria Math"/>
-                  <w:sz w:val="32"/>
-                  <w:szCs w:val="32"/>
-                  <w:lang w:val="en-AU"/>
-                </w:rPr>
-                <m:t>µ</m:t>
+                <m:t>1-µ</m:t>
               </m:r>
             </m:den>
           </m:f>
@@ -2804,16 +2650,7 @@
               <w:lang w:val="en-AU"/>
             </w:rPr>
             <w:lastRenderedPageBreak/>
-            <m:t>0</m:t>
-          </m:r>
-          <m:r>
-            <w:rPr>
-              <w:rFonts w:ascii="Cambria Math" w:eastAsiaTheme="minorEastAsia" w:hAnsi="Cambria Math"/>
-              <w:sz w:val="32"/>
-              <w:szCs w:val="32"/>
-              <w:lang w:val="en-AU"/>
-            </w:rPr>
-            <m:t>=</m:t>
+            <m:t>0=</m:t>
           </m:r>
           <m:f>
             <m:fPr>
@@ -2835,16 +2672,7 @@
                   <w:szCs w:val="32"/>
                   <w:lang w:val="en-AU"/>
                 </w:rPr>
-                <m:t>m</m:t>
-              </m:r>
-              <m:r>
-                <w:rPr>
-                  <w:rFonts w:ascii="Cambria Math" w:eastAsiaTheme="minorEastAsia" w:hAnsi="Cambria Math"/>
-                  <w:sz w:val="32"/>
-                  <w:szCs w:val="32"/>
-                  <w:lang w:val="en-AU"/>
-                </w:rPr>
-                <m:t>*(1-µ)</m:t>
+                <m:t>m*(1-µ)</m:t>
               </m:r>
             </m:num>
             <m:den>
@@ -2888,25 +2716,7 @@
                   <w:szCs w:val="32"/>
                   <w:lang w:val="en-AU"/>
                 </w:rPr>
-                <m:t>µ*(</m:t>
-              </m:r>
-              <m:r>
-                <w:rPr>
-                  <w:rFonts w:ascii="Cambria Math" w:eastAsiaTheme="minorEastAsia" w:hAnsi="Cambria Math"/>
-                  <w:sz w:val="32"/>
-                  <w:szCs w:val="32"/>
-                  <w:lang w:val="en-AU"/>
-                </w:rPr>
-                <m:t>N-m</m:t>
-              </m:r>
-              <m:r>
-                <w:rPr>
-                  <w:rFonts w:ascii="Cambria Math" w:eastAsiaTheme="minorEastAsia" w:hAnsi="Cambria Math"/>
-                  <w:sz w:val="32"/>
-                  <w:szCs w:val="32"/>
-                  <w:lang w:val="en-AU"/>
-                </w:rPr>
-                <m:t>)</m:t>
+                <m:t>µ*(N-m)</m:t>
               </m:r>
             </m:num>
             <m:den>
@@ -2917,25 +2727,7 @@
                   <w:szCs w:val="32"/>
                   <w:lang w:val="en-AU"/>
                 </w:rPr>
-                <m:t>µ*(</m:t>
-              </m:r>
-              <m:r>
-                <w:rPr>
-                  <w:rFonts w:ascii="Cambria Math" w:eastAsiaTheme="minorEastAsia" w:hAnsi="Cambria Math"/>
-                  <w:sz w:val="32"/>
-                  <w:szCs w:val="32"/>
-                  <w:lang w:val="en-AU"/>
-                </w:rPr>
-                <m:t>1-</m:t>
-              </m:r>
-              <m:r>
-                <w:rPr>
-                  <w:rFonts w:ascii="Cambria Math" w:eastAsiaTheme="minorEastAsia" w:hAnsi="Cambria Math"/>
-                  <w:sz w:val="32"/>
-                  <w:szCs w:val="32"/>
-                  <w:lang w:val="en-AU"/>
-                </w:rPr>
-                <m:t>µ)</m:t>
+                <m:t>µ*(1-µ)</m:t>
               </m:r>
             </m:den>
           </m:f>
@@ -2961,25 +2753,7 @@
               <w:szCs w:val="32"/>
               <w:lang w:val="en-AU"/>
             </w:rPr>
-            <m:t>0</m:t>
-          </m:r>
-          <m:r>
-            <w:rPr>
-              <w:rFonts w:ascii="Cambria Math" w:eastAsiaTheme="minorEastAsia" w:hAnsi="Cambria Math"/>
-              <w:sz w:val="32"/>
-              <w:szCs w:val="32"/>
-              <w:lang w:val="en-AU"/>
-            </w:rPr>
-            <m:t>=</m:t>
-          </m:r>
-          <m:r>
-            <w:rPr>
-              <w:rFonts w:ascii="Cambria Math" w:eastAsiaTheme="minorEastAsia" w:hAnsi="Cambria Math"/>
-              <w:sz w:val="32"/>
-              <w:szCs w:val="32"/>
-              <w:lang w:val="en-AU"/>
-            </w:rPr>
-            <m:t>m-</m:t>
+            <m:t>0=m-</m:t>
           </m:r>
           <m:r>
             <w:rPr>
@@ -3031,16 +2805,7 @@
               <w:szCs w:val="32"/>
               <w:lang w:val="en-AU"/>
             </w:rPr>
-            <m:t>µ</m:t>
-          </m:r>
-          <m:r>
-            <w:rPr>
-              <w:rFonts w:ascii="Cambria Math" w:eastAsiaTheme="minorEastAsia" w:hAnsi="Cambria Math"/>
-              <w:sz w:val="32"/>
-              <w:szCs w:val="32"/>
-              <w:lang w:val="en-AU"/>
-            </w:rPr>
-            <m:t>=</m:t>
+            <m:t>µ=</m:t>
           </m:r>
           <m:f>
             <m:fPr>
@@ -3329,19 +3094,17 @@
           <w:szCs w:val="32"/>
           <w:lang w:val="en-AU"/>
         </w:rPr>
-        <w:t xml:space="preserve">. The magnitude of curvature is equivalent to the expressiveness of the estimate. The curvature now equals the second derivative of the likelihood and hence the first derivative of the score function. Because both functions are always “right-curved” we look at the negative derivatives. To our score function </w:t>
-      </w:r>
-      <w:proofErr w:type="gramStart"/>
-      <w:r>
+        <w:t xml:space="preserve">. The magnitude of curvature is equivalent to the expressiveness of the estimate. The curvature now equals the second derivative of the likelihood and hence the first derivative of the score function. Because both functions are always “right-curved” we look at the negative derivatives. To our score function this results to: </w:t>
+      </w:r>
+    </w:p>
+    <w:p>
+      <w:pPr>
         <w:rPr>
           <w:rFonts w:eastAsiaTheme="minorEastAsia"/>
           <w:sz w:val="32"/>
           <w:szCs w:val="32"/>
-          <w:lang w:val="en-AU"/>
-        </w:rPr>
-        <w:t>this results</w:t>
-      </w:r>
-      <w:proofErr w:type="gramEnd"/>
+        </w:rPr>
+      </w:pPr>
       <w:r>
         <w:rPr>
           <w:rFonts w:eastAsiaTheme="minorEastAsia"/>
@@ -3349,28 +3112,13 @@
           <w:szCs w:val="32"/>
           <w:lang w:val="en-AU"/>
         </w:rPr>
-        <w:t xml:space="preserve"> to: </w:t>
-      </w:r>
-    </w:p>
-    <w:p>
-      <w:pPr>
-        <w:rPr>
-          <w:rFonts w:eastAsiaTheme="minorEastAsia"/>
-          <w:sz w:val="32"/>
-          <w:szCs w:val="32"/>
-        </w:rPr>
-      </w:pPr>
-      <w:r>
-        <w:rPr>
-          <w:rFonts w:eastAsiaTheme="minorEastAsia"/>
-          <w:sz w:val="32"/>
-          <w:szCs w:val="32"/>
-          <w:lang w:val="en-AU"/>
-        </w:rPr>
         <w:t xml:space="preserve"> </w:t>
       </w:r>
       <m:oMath>
         <m:r>
+          <m:rPr>
+            <m:sty m:val="p"/>
+          </m:rPr>
           <w:rPr>
             <w:rFonts w:ascii="Cambria Math" w:eastAsiaTheme="minorEastAsia" w:hAnsi="Cambria Math"/>
             <w:sz w:val="32"/>
@@ -3947,23 +3695,7 @@
                   <w:sz w:val="32"/>
                   <w:szCs w:val="32"/>
                 </w:rPr>
-                <m:t>((</m:t>
-              </m:r>
-              <m:r>
-                <w:rPr>
-                  <w:rFonts w:ascii="Cambria Math" w:hAnsi="Cambria Math"/>
-                  <w:sz w:val="32"/>
-                  <w:szCs w:val="32"/>
-                </w:rPr>
-                <m:t>N-m</m:t>
-              </m:r>
-              <m:r>
-                <w:rPr>
-                  <w:rFonts w:ascii="Cambria Math" w:hAnsi="Cambria Math"/>
-                  <w:sz w:val="32"/>
-                  <w:szCs w:val="32"/>
-                </w:rPr>
-                <m:t>)</m:t>
+                <m:t>((N-m)</m:t>
               </m:r>
               <m:r>
                 <w:rPr>
@@ -3999,15 +3731,7 @@
                       <w:sz w:val="32"/>
                       <w:szCs w:val="32"/>
                     </w:rPr>
-                    <m:t>1-μ</m:t>
-                  </m:r>
-                  <m:r>
-                    <w:rPr>
-                      <w:rFonts w:ascii="Cambria Math" w:hAnsi="Cambria Math"/>
-                      <w:sz w:val="32"/>
-                      <w:szCs w:val="32"/>
-                    </w:rPr>
-                    <m:t>)</m:t>
+                    <m:t>1-μ)</m:t>
                   </m:r>
                 </m:e>
                 <m:sup>
@@ -4122,15 +3846,7 @@
                       <w:sz w:val="32"/>
                       <w:szCs w:val="32"/>
                     </w:rPr>
-                    <m:t>-</m:t>
-                  </m:r>
-                  <m:r>
-                    <w:rPr>
-                      <w:rFonts w:ascii="Cambria Math" w:hAnsi="Cambria Math"/>
-                      <w:sz w:val="32"/>
-                      <w:szCs w:val="32"/>
-                    </w:rPr>
-                    <m:t>2</m:t>
+                    <m:t>-2</m:t>
                   </m:r>
                 </m:sup>
               </m:sSup>
@@ -4140,15 +3856,7 @@
                   <w:sz w:val="32"/>
                   <w:szCs w:val="32"/>
                 </w:rPr>
-                <m:t>*(-1)</m:t>
-              </m:r>
-              <m:r>
-                <w:rPr>
-                  <w:rFonts w:ascii="Cambria Math" w:hAnsi="Cambria Math"/>
-                  <w:sz w:val="32"/>
-                  <w:szCs w:val="32"/>
-                </w:rPr>
-                <m:t>-(</m:t>
+                <m:t>*(-1)-(</m:t>
               </m:r>
               <m:d>
                 <m:dPr>
@@ -4260,15 +3968,7 @@
                       <w:sz w:val="32"/>
                       <w:szCs w:val="32"/>
                     </w:rPr>
-                    <m:t>-</m:t>
-                  </m:r>
-                  <m:r>
-                    <w:rPr>
-                      <w:rFonts w:ascii="Cambria Math" w:hAnsi="Cambria Math"/>
-                      <w:sz w:val="32"/>
-                      <w:szCs w:val="32"/>
-                    </w:rPr>
-                    <m:t>2</m:t>
+                    <m:t>-2</m:t>
                   </m:r>
                 </m:sup>
               </m:sSup>
@@ -4278,31 +3978,7 @@
                   <w:sz w:val="32"/>
                   <w:szCs w:val="32"/>
                 </w:rPr>
-                <m:t>*</m:t>
-              </m:r>
-              <m:r>
-                <w:rPr>
-                  <w:rFonts w:ascii="Cambria Math" w:hAnsi="Cambria Math"/>
-                  <w:sz w:val="32"/>
-                  <w:szCs w:val="32"/>
-                </w:rPr>
-                <m:t>(</m:t>
-              </m:r>
-              <m:r>
-                <w:rPr>
-                  <w:rFonts w:ascii="Cambria Math" w:hAnsi="Cambria Math"/>
-                  <w:sz w:val="32"/>
-                  <w:szCs w:val="32"/>
-                </w:rPr>
-                <m:t>-1</m:t>
-              </m:r>
-              <m:r>
-                <w:rPr>
-                  <w:rFonts w:ascii="Cambria Math" w:hAnsi="Cambria Math"/>
-                  <w:sz w:val="32"/>
-                  <w:szCs w:val="32"/>
-                </w:rPr>
-                <m:t>)</m:t>
+                <m:t>*(-1)</m:t>
               </m:r>
             </m:e>
           </m:d>
@@ -4375,15 +4051,7 @@
                   <w:sz w:val="32"/>
                   <w:szCs w:val="32"/>
                 </w:rPr>
-                <m:t>-</m:t>
-              </m:r>
-              <m:r>
-                <w:rPr>
-                  <w:rFonts w:ascii="Cambria Math" w:hAnsi="Cambria Math"/>
-                  <w:sz w:val="32"/>
-                  <w:szCs w:val="32"/>
-                </w:rPr>
-                <m:t>m*</m:t>
+                <m:t>-m*</m:t>
               </m:r>
               <m:sSup>
                 <m:sSupPr>
@@ -4637,15 +4305,7 @@
                       <w:sz w:val="32"/>
                       <w:szCs w:val="32"/>
                     </w:rPr>
-                    <m:t>μ</m:t>
-                  </m:r>
-                  <m:r>
-                    <w:rPr>
-                      <w:rFonts w:ascii="Cambria Math" w:hAnsi="Cambria Math"/>
-                      <w:sz w:val="32"/>
-                      <w:szCs w:val="32"/>
-                    </w:rPr>
-                    <m:t>²</m:t>
+                    <m:t>μ²</m:t>
                   </m:r>
                 </m:den>
               </m:f>
@@ -4808,15 +4468,7 @@
                   <w:sz w:val="32"/>
                   <w:szCs w:val="32"/>
                 </w:rPr>
-                <m:t>μ</m:t>
-              </m:r>
-              <m:r>
-                <w:rPr>
-                  <w:rFonts w:ascii="Cambria Math" w:hAnsi="Cambria Math"/>
-                  <w:sz w:val="32"/>
-                  <w:szCs w:val="32"/>
-                </w:rPr>
-                <m:t>²</m:t>
+                <m:t>μ²</m:t>
               </m:r>
             </m:den>
           </m:f>
@@ -5691,15 +5343,7 @@
                   <w:sz w:val="32"/>
                   <w:szCs w:val="32"/>
                 </w:rPr>
-                <m:t>m</m:t>
-              </m:r>
-              <m:r>
-                <w:rPr>
-                  <w:rFonts w:ascii="Cambria Math" w:hAnsi="Cambria Math"/>
-                  <w:sz w:val="32"/>
-                  <w:szCs w:val="32"/>
-                </w:rPr>
-                <m:t>*</m:t>
+                <m:t>m*</m:t>
               </m:r>
               <m:sSup>
                 <m:sSupPr>
@@ -5810,23 +5454,7 @@
                   <w:sz w:val="32"/>
                   <w:szCs w:val="32"/>
                 </w:rPr>
-                <m:t>m*(</m:t>
-              </m:r>
-              <m:r>
-                <w:rPr>
-                  <w:rFonts w:ascii="Cambria Math" w:hAnsi="Cambria Math"/>
-                  <w:sz w:val="32"/>
-                  <w:szCs w:val="32"/>
-                </w:rPr>
-                <m:t>N-m</m:t>
-              </m:r>
-              <m:r>
-                <w:rPr>
-                  <w:rFonts w:ascii="Cambria Math" w:hAnsi="Cambria Math"/>
-                  <w:sz w:val="32"/>
-                  <w:szCs w:val="32"/>
-                </w:rPr>
-                <m:t>)</m:t>
+                <m:t>m*(N-m)</m:t>
               </m:r>
             </m:num>
             <m:den>
@@ -6057,23 +5685,7 @@
                   <w:sz w:val="32"/>
                   <w:szCs w:val="32"/>
                 </w:rPr>
-                <m:t>*(</m:t>
-              </m:r>
-              <m:r>
-                <w:rPr>
-                  <w:rFonts w:ascii="Cambria Math" w:hAnsi="Cambria Math"/>
-                  <w:sz w:val="32"/>
-                  <w:szCs w:val="32"/>
-                </w:rPr>
-                <m:t>1-</m:t>
-              </m:r>
-              <m:r>
-                <w:rPr>
-                  <w:rFonts w:ascii="Cambria Math" w:hAnsi="Cambria Math"/>
-                  <w:sz w:val="32"/>
-                  <w:szCs w:val="32"/>
-                </w:rPr>
-                <m:t>2</m:t>
+                <m:t>*(1-2</m:t>
               </m:r>
               <m:f>
                 <m:fPr>
@@ -6221,23 +5833,7 @@
                   <w:sz w:val="32"/>
                   <w:szCs w:val="32"/>
                 </w:rPr>
-                <m:t>m*</m:t>
-              </m:r>
-              <m:r>
-                <w:rPr>
-                  <w:rFonts w:ascii="Cambria Math" w:hAnsi="Cambria Math"/>
-                  <w:sz w:val="32"/>
-                  <w:szCs w:val="32"/>
-                </w:rPr>
-                <m:t>N-m</m:t>
-              </m:r>
-              <m:r>
-                <w:rPr>
-                  <w:rFonts w:ascii="Cambria Math" w:hAnsi="Cambria Math"/>
-                  <w:sz w:val="32"/>
-                  <w:szCs w:val="32"/>
-                </w:rPr>
-                <m:t>²</m:t>
+                <m:t>m*N-m²</m:t>
               </m:r>
             </m:num>
             <m:den>
@@ -6468,7 +6064,35 @@
                   <w:sz w:val="32"/>
                   <w:szCs w:val="32"/>
                 </w:rPr>
-                <m:t>-</m:t>
+                <m:t>-2*</m:t>
+              </m:r>
+              <m:r>
+                <w:rPr>
+                  <w:rFonts w:ascii="Cambria Math" w:eastAsiaTheme="minorEastAsia" w:hAnsi="Cambria Math"/>
+                  <w:sz w:val="32"/>
+                  <w:szCs w:val="32"/>
+                  <w:lang w:val="en-AU"/>
+                </w:rPr>
+                <m:t>m*N+</m:t>
+              </m:r>
+              <m:r>
+                <w:rPr>
+                  <w:rFonts w:ascii="Cambria Math" w:eastAsiaTheme="minorEastAsia" w:hAnsi="Cambria Math"/>
+                  <w:strike/>
+                  <w:sz w:val="32"/>
+                  <w:szCs w:val="32"/>
+                  <w:lang w:val="en-AU"/>
+                </w:rPr>
+                <m:t>m²</m:t>
+              </m:r>
+              <m:r>
+                <w:rPr>
+                  <w:rFonts w:ascii="Cambria Math" w:eastAsiaTheme="minorEastAsia" w:hAnsi="Cambria Math"/>
+                  <w:sz w:val="32"/>
+                  <w:szCs w:val="32"/>
+                  <w:lang w:val="en-AU"/>
+                </w:rPr>
+                <m:t>+</m:t>
               </m:r>
               <m:r>
                 <w:rPr>
@@ -6476,51 +6100,7 @@
                   <w:sz w:val="32"/>
                   <w:szCs w:val="32"/>
                 </w:rPr>
-                <m:t>2*</m:t>
-              </m:r>
-              <m:r>
-                <w:rPr>
-                  <w:rFonts w:ascii="Cambria Math" w:eastAsiaTheme="minorEastAsia" w:hAnsi="Cambria Math"/>
-                  <w:sz w:val="32"/>
-                  <w:szCs w:val="32"/>
-                  <w:lang w:val="en-AU"/>
-                </w:rPr>
-                <m:t>m*N+</m:t>
-              </m:r>
-              <m:r>
-                <w:rPr>
-                  <w:rFonts w:ascii="Cambria Math" w:eastAsiaTheme="minorEastAsia" w:hAnsi="Cambria Math"/>
-                  <w:strike/>
-                  <w:sz w:val="32"/>
-                  <w:szCs w:val="32"/>
-                  <w:lang w:val="en-AU"/>
-                </w:rPr>
-                <m:t>m²</m:t>
-              </m:r>
-              <m:r>
-                <w:rPr>
-                  <w:rFonts w:ascii="Cambria Math" w:eastAsiaTheme="minorEastAsia" w:hAnsi="Cambria Math"/>
-                  <w:sz w:val="32"/>
-                  <w:szCs w:val="32"/>
-                  <w:lang w:val="en-AU"/>
-                </w:rPr>
-                <m:t>+</m:t>
-              </m:r>
-              <m:r>
-                <w:rPr>
-                  <w:rFonts w:ascii="Cambria Math" w:hAnsi="Cambria Math"/>
-                  <w:sz w:val="32"/>
-                  <w:szCs w:val="32"/>
-                </w:rPr>
-                <m:t>m*</m:t>
-              </m:r>
-              <m:r>
-                <w:rPr>
-                  <w:rFonts w:ascii="Cambria Math" w:hAnsi="Cambria Math"/>
-                  <w:sz w:val="32"/>
-                  <w:szCs w:val="32"/>
-                </w:rPr>
-                <m:t>N-</m:t>
+                <m:t>m*N-</m:t>
               </m:r>
               <m:r>
                 <w:rPr>
@@ -7276,15 +6856,7 @@
                   <w:sz w:val="32"/>
                   <w:szCs w:val="32"/>
                 </w:rPr>
-                <m:t>(1</m:t>
-              </m:r>
-              <m:r>
-                <w:rPr>
-                  <w:rFonts w:ascii="Cambria Math" w:hAnsi="Cambria Math"/>
-                  <w:sz w:val="32"/>
-                  <w:szCs w:val="32"/>
-                </w:rPr>
-                <m:t>-</m:t>
+                <m:t>(1-</m:t>
               </m:r>
               <m:r>
                 <w:rPr>
@@ -8240,43 +7812,8 @@
                   <w:sz w:val="32"/>
                   <w:szCs w:val="32"/>
                 </w:rPr>
-                <m:t>µ=</m:t>
-              </m:r>
-              <m:f>
-                <m:fPr>
-                  <m:ctrlPr>
-                    <w:rPr>
-                      <w:rFonts w:ascii="Cambria Math" w:eastAsiaTheme="minorEastAsia" w:hAnsi="Cambria Math"/>
-                      <w:i/>
-                      <w:sz w:val="32"/>
-                      <w:szCs w:val="32"/>
-                      <w:lang w:val="en-AU"/>
-                    </w:rPr>
-                  </m:ctrlPr>
-                </m:fPr>
-                <m:num>
-                  <m:r>
-                    <w:rPr>
-                      <w:rFonts w:ascii="Cambria Math" w:eastAsiaTheme="minorEastAsia" w:hAnsi="Cambria Math"/>
-                      <w:sz w:val="32"/>
-                      <w:szCs w:val="32"/>
-                      <w:lang w:val="en-AU"/>
-                    </w:rPr>
-                    <m:t>m</m:t>
-                  </m:r>
-                </m:num>
-                <m:den>
-                  <m:r>
-                    <w:rPr>
-                      <w:rFonts w:ascii="Cambria Math" w:eastAsiaTheme="minorEastAsia" w:hAnsi="Cambria Math"/>
-                      <w:sz w:val="32"/>
-                      <w:szCs w:val="32"/>
-                      <w:lang w:val="en-AU"/>
-                    </w:rPr>
-                    <m:t>N</m:t>
-                  </m:r>
-                </m:den>
-              </m:f>
+                <m:t>µ</m:t>
+              </m:r>
             </m:e>
           </m:d>
           <m:r>
@@ -8346,15 +7883,7 @@
                   <w:sz w:val="32"/>
                   <w:szCs w:val="32"/>
                 </w:rPr>
-                <m:t>*</m:t>
-              </m:r>
-              <m:r>
-                <w:rPr>
-                  <w:rFonts w:ascii="Cambria Math" w:hAnsi="Cambria Math"/>
-                  <w:sz w:val="32"/>
-                  <w:szCs w:val="32"/>
-                </w:rPr>
-                <m:t>µ</m:t>
+                <m:t>*µ</m:t>
               </m:r>
             </m:den>
           </m:f>
@@ -8367,8 +7896,27 @@
           <w:rFonts w:eastAsiaTheme="minorEastAsia"/>
           <w:sz w:val="32"/>
           <w:szCs w:val="32"/>
-        </w:rPr>
-      </w:pPr>
+          <w:lang w:val="en-AU"/>
+        </w:rPr>
+      </w:pPr>
+      <w:r>
+        <w:rPr>
+          <w:rFonts w:eastAsiaTheme="minorEastAsia"/>
+          <w:sz w:val="32"/>
+          <w:szCs w:val="32"/>
+          <w:lang w:val="en-AU"/>
+        </w:rPr>
+        <w:t xml:space="preserve">What does the </w:t>
+      </w:r>
+      <w:r>
+        <w:rPr>
+          <w:rFonts w:eastAsiaTheme="minorEastAsia"/>
+          <w:sz w:val="32"/>
+          <w:szCs w:val="32"/>
+          <w:lang w:val="en-AU"/>
+        </w:rPr>
+        <w:t>observed fisher information for the binominal distribution give us?</w:t>
+      </w:r>
     </w:p>
     <w:p>
       <w:pPr>
@@ -8376,8 +7924,18 @@
           <w:rFonts w:eastAsiaTheme="minorEastAsia"/>
           <w:sz w:val="32"/>
           <w:szCs w:val="32"/>
-        </w:rPr>
-      </w:pPr>
+          <w:lang w:val="en-AU"/>
+        </w:rPr>
+      </w:pPr>
+      <w:r>
+        <w:rPr>
+          <w:rFonts w:eastAsiaTheme="minorEastAsia"/>
+          <w:sz w:val="32"/>
+          <w:szCs w:val="32"/>
+          <w:lang w:val="en-AU"/>
+        </w:rPr>
+        <w:t xml:space="preserve">With rising numbers of N the Fisher information also becomes greater in a linear manner.  </w:t>
+      </w:r>
     </w:p>
     <w:p>
       <w:pPr>
@@ -8385,17 +7943,53 @@
           <w:rFonts w:eastAsiaTheme="minorEastAsia"/>
           <w:sz w:val="32"/>
           <w:szCs w:val="32"/>
-        </w:rPr>
-      </w:pPr>
+          <w:lang w:val="en-AU"/>
+        </w:rPr>
+      </w:pPr>
+      <w:r>
+        <w:rPr>
+          <w:rFonts w:eastAsiaTheme="minorEastAsia"/>
+          <w:sz w:val="32"/>
+          <w:szCs w:val="32"/>
+          <w:lang w:val="en-AU"/>
+        </w:rPr>
+        <w:t>For the values of µ the following plot shows the results from µ=0.01 to 1</w:t>
+      </w:r>
     </w:p>
     <w:p>
       <w:pPr>
+        <w:jc w:val="center"/>
         <w:rPr>
           <w:rFonts w:eastAsiaTheme="minorEastAsia"/>
           <w:sz w:val="32"/>
           <w:szCs w:val="32"/>
-        </w:rPr>
-      </w:pPr>
+          <w:lang w:val="en-AU"/>
+        </w:rPr>
+      </w:pPr>
+      <w:r>
+        <w:rPr>
+          <w:noProof/>
+        </w:rPr>
+        <w:drawing>
+          <wp:inline distT="0" distB="0" distL="0" distR="0" wp14:anchorId="1B31FF24" wp14:editId="545CCD22">
+            <wp:extent cx="3444875" cy="2066925"/>
+            <wp:effectExtent l="0" t="0" r="3175" b="9525"/>
+            <wp:docPr id="1" name="Diagramm 1">
+              <a:extLst xmlns:a="http://schemas.openxmlformats.org/drawingml/2006/main">
+                <a:ext uri="{FF2B5EF4-FFF2-40B4-BE49-F238E27FC236}">
+                  <a16:creationId xmlns:a16="http://schemas.microsoft.com/office/drawing/2014/main" id="{1742A102-011A-4B90-931D-64935BF89CBC}"/>
+                </a:ext>
+              </a:extLst>
+            </wp:docPr>
+            <wp:cNvGraphicFramePr/>
+            <a:graphic xmlns:a="http://schemas.openxmlformats.org/drawingml/2006/main">
+              <a:graphicData uri="http://schemas.openxmlformats.org/drawingml/2006/chart">
+                <c:chart xmlns:c="http://schemas.openxmlformats.org/drawingml/2006/chart" xmlns:r="http://schemas.openxmlformats.org/officeDocument/2006/relationships" r:id="rId7"/>
+              </a:graphicData>
+            </a:graphic>
+          </wp:inline>
+        </w:drawing>
+      </w:r>
     </w:p>
     <w:p>
       <w:pPr>
@@ -8403,8 +7997,28 @@
           <w:rFonts w:eastAsiaTheme="minorEastAsia"/>
           <w:sz w:val="32"/>
           <w:szCs w:val="32"/>
-        </w:rPr>
-      </w:pPr>
+          <w:lang w:val="en-AU"/>
+        </w:rPr>
+      </w:pPr>
+      <w:r>
+        <w:rPr>
+          <w:rFonts w:eastAsiaTheme="minorEastAsia"/>
+          <w:sz w:val="32"/>
+          <w:szCs w:val="32"/>
+          <w:lang w:val="en-AU"/>
+        </w:rPr>
+        <w:lastRenderedPageBreak/>
+        <w:t>The fisher information has its minimum if m/N equals 0.</w:t>
+      </w:r>
+      <w:r>
+        <w:rPr>
+          <w:rFonts w:eastAsiaTheme="minorEastAsia"/>
+          <w:sz w:val="32"/>
+          <w:szCs w:val="32"/>
+          <w:lang w:val="en-AU"/>
+        </w:rPr>
+        <w:t>5 and rises if the probability of m increase or decrease.</w:t>
+      </w:r>
     </w:p>
     <w:p>
       <w:pPr>
@@ -8412,6 +8026,7 @@
           <w:rFonts w:eastAsiaTheme="minorEastAsia"/>
           <w:sz w:val="32"/>
           <w:szCs w:val="32"/>
+          <w:lang w:val="en-AU"/>
         </w:rPr>
       </w:pPr>
     </w:p>
@@ -8421,6 +8036,7 @@
           <w:rFonts w:eastAsiaTheme="minorEastAsia"/>
           <w:sz w:val="32"/>
           <w:szCs w:val="32"/>
+          <w:lang w:val="en-AU"/>
         </w:rPr>
       </w:pPr>
     </w:p>
@@ -8430,6 +8046,7 @@
           <w:rFonts w:eastAsiaTheme="minorEastAsia"/>
           <w:sz w:val="32"/>
           <w:szCs w:val="32"/>
+          <w:lang w:val="en-AU"/>
         </w:rPr>
       </w:pPr>
     </w:p>
@@ -8439,6 +8056,47 @@
           <w:rFonts w:eastAsiaTheme="minorEastAsia"/>
           <w:sz w:val="32"/>
           <w:szCs w:val="32"/>
+          <w:lang w:val="en-AU"/>
+        </w:rPr>
+      </w:pPr>
+    </w:p>
+    <w:p>
+      <w:pPr>
+        <w:rPr>
+          <w:rFonts w:eastAsiaTheme="minorEastAsia"/>
+          <w:sz w:val="32"/>
+          <w:szCs w:val="32"/>
+          <w:lang w:val="en-AU"/>
+        </w:rPr>
+      </w:pPr>
+    </w:p>
+    <w:p>
+      <w:pPr>
+        <w:rPr>
+          <w:rFonts w:eastAsiaTheme="minorEastAsia"/>
+          <w:sz w:val="32"/>
+          <w:szCs w:val="32"/>
+          <w:lang w:val="en-AU"/>
+        </w:rPr>
+      </w:pPr>
+    </w:p>
+    <w:p>
+      <w:pPr>
+        <w:rPr>
+          <w:rFonts w:eastAsiaTheme="minorEastAsia"/>
+          <w:sz w:val="32"/>
+          <w:szCs w:val="32"/>
+          <w:lang w:val="en-AU"/>
+        </w:rPr>
+      </w:pPr>
+    </w:p>
+    <w:p>
+      <w:pPr>
+        <w:rPr>
+          <w:rFonts w:eastAsiaTheme="minorEastAsia"/>
+          <w:sz w:val="32"/>
+          <w:szCs w:val="32"/>
+          <w:lang w:val="en-AU"/>
         </w:rPr>
       </w:pPr>
     </w:p>
@@ -9114,6 +8772,7 @@
     <w:lsdException w:name="HTML Sample" w:semiHidden="1" w:unhideWhenUsed="1"/>
     <w:lsdException w:name="HTML Typewriter" w:semiHidden="1" w:unhideWhenUsed="1"/>
     <w:lsdException w:name="HTML Variable" w:semiHidden="1" w:unhideWhenUsed="1"/>
+    <w:lsdException w:name="Normal Table" w:semiHidden="1" w:unhideWhenUsed="1"/>
     <w:lsdException w:name="annotation subject" w:semiHidden="1" w:unhideWhenUsed="1"/>
     <w:lsdException w:name="No List" w:semiHidden="1" w:unhideWhenUsed="1"/>
     <w:lsdException w:name="Outline List 1" w:semiHidden="1" w:unhideWhenUsed="1"/>
@@ -9160,8 +8819,10 @@
     <w:lsdException w:name="Table Subtle 2" w:semiHidden="1" w:unhideWhenUsed="1"/>
     <w:lsdException w:name="Table Web 1" w:semiHidden="1" w:unhideWhenUsed="1"/>
     <w:lsdException w:name="Table Web 2" w:semiHidden="1" w:unhideWhenUsed="1"/>
+    <w:lsdException w:name="Table Web 3" w:semiHidden="1" w:unhideWhenUsed="1"/>
     <w:lsdException w:name="Balloon Text" w:semiHidden="1" w:unhideWhenUsed="1"/>
     <w:lsdException w:name="Table Grid" w:uiPriority="39"/>
+    <w:lsdException w:name="Table Theme" w:semiHidden="1" w:unhideWhenUsed="1"/>
     <w:lsdException w:name="Placeholder Text" w:semiHidden="1"/>
     <w:lsdException w:name="No Spacing" w:uiPriority="1" w:qFormat="1"/>
     <w:lsdException w:name="Light Shading" w:uiPriority="60"/>
@@ -9433,6 +9094,7 @@
   <w:style w:type="character" w:default="1" w:styleId="Absatz-Standardschriftart">
     <w:name w:val="Default Paragraph Font"/>
     <w:uiPriority w:val="1"/>
+    <w:semiHidden/>
     <w:unhideWhenUsed/>
   </w:style>
   <w:style w:type="table" w:default="1" w:styleId="NormaleTabelle">
@@ -9565,6 +9227,1157 @@
     </w:rPr>
   </w:style>
 </w:styles>
+</file>
+
+<file path=word/charts/chart1.xml><?xml version="1.0" encoding="utf-8"?>
+<c:chartSpace xmlns:c="http://schemas.openxmlformats.org/drawingml/2006/chart" xmlns:a="http://schemas.openxmlformats.org/drawingml/2006/main" xmlns:r="http://schemas.openxmlformats.org/officeDocument/2006/relationships" xmlns:c16r2="http://schemas.microsoft.com/office/drawing/2015/06/chart">
+  <c:date1904 val="0"/>
+  <c:lang val="de-DE"/>
+  <c:roundedCorners val="0"/>
+  <mc:AlternateContent xmlns:mc="http://schemas.openxmlformats.org/markup-compatibility/2006">
+    <mc:Choice xmlns:c14="http://schemas.microsoft.com/office/drawing/2007/8/2/chart" Requires="c14">
+      <c14:style val="102"/>
+    </mc:Choice>
+    <mc:Fallback>
+      <c:style val="2"/>
+    </mc:Fallback>
+  </mc:AlternateContent>
+  <c:chart>
+    <c:title>
+      <c:tx>
+        <c:rich>
+          <a:bodyPr rot="0" spcFirstLastPara="1" vertOverflow="ellipsis" vert="horz" wrap="square" anchor="ctr" anchorCtr="1"/>
+          <a:lstStyle/>
+          <a:p>
+            <a:pPr>
+              <a:defRPr sz="1400" b="0" i="0" u="none" strike="noStrike" kern="1200" spc="0" baseline="0">
+                <a:solidFill>
+                  <a:schemeClr val="tx1">
+                    <a:lumMod val="65000"/>
+                    <a:lumOff val="35000"/>
+                  </a:schemeClr>
+                </a:solidFill>
+                <a:latin typeface="+mn-lt"/>
+                <a:ea typeface="+mn-ea"/>
+                <a:cs typeface="+mn-cs"/>
+              </a:defRPr>
+            </a:pPr>
+            <a:r>
+              <a:rPr lang="de-DE"/>
+              <a:t>Results</a:t>
+            </a:r>
+            <a:r>
+              <a:rPr lang="de-DE" baseline="0"/>
+              <a:t> (1-µ)*µ</a:t>
+            </a:r>
+            <a:endParaRPr lang="de-DE"/>
+          </a:p>
+        </c:rich>
+      </c:tx>
+      <c:overlay val="0"/>
+      <c:spPr>
+        <a:noFill/>
+        <a:ln>
+          <a:noFill/>
+        </a:ln>
+        <a:effectLst/>
+      </c:spPr>
+      <c:txPr>
+        <a:bodyPr rot="0" spcFirstLastPara="1" vertOverflow="ellipsis" vert="horz" wrap="square" anchor="ctr" anchorCtr="1"/>
+        <a:lstStyle/>
+        <a:p>
+          <a:pPr>
+            <a:defRPr sz="1400" b="0" i="0" u="none" strike="noStrike" kern="1200" spc="0" baseline="0">
+              <a:solidFill>
+                <a:schemeClr val="tx1">
+                  <a:lumMod val="65000"/>
+                  <a:lumOff val="35000"/>
+                </a:schemeClr>
+              </a:solidFill>
+              <a:latin typeface="+mn-lt"/>
+              <a:ea typeface="+mn-ea"/>
+              <a:cs typeface="+mn-cs"/>
+            </a:defRPr>
+          </a:pPr>
+          <a:endParaRPr lang="de-DE"/>
+        </a:p>
+      </c:txPr>
+    </c:title>
+    <c:autoTitleDeleted val="0"/>
+    <c:plotArea>
+      <c:layout/>
+      <c:scatterChart>
+        <c:scatterStyle val="smoothMarker"/>
+        <c:varyColors val="0"/>
+        <c:ser>
+          <c:idx val="0"/>
+          <c:order val="0"/>
+          <c:spPr>
+            <a:ln w="19050" cap="rnd">
+              <a:solidFill>
+                <a:schemeClr val="accent1"/>
+              </a:solidFill>
+              <a:round/>
+            </a:ln>
+            <a:effectLst/>
+          </c:spPr>
+          <c:marker>
+            <c:symbol val="none"/>
+          </c:marker>
+          <c:yVal>
+            <c:numRef>
+              <c:f>Tabelle1!$C$1:$C$100</c:f>
+              <c:numCache>
+                <c:formatCode>General</c:formatCode>
+                <c:ptCount val="100"/>
+                <c:pt idx="0">
+                  <c:v>9.9000000000000008E-3</c:v>
+                </c:pt>
+                <c:pt idx="1">
+                  <c:v>1.9599999999999999E-2</c:v>
+                </c:pt>
+                <c:pt idx="2">
+                  <c:v>2.9099999999999997E-2</c:v>
+                </c:pt>
+                <c:pt idx="3">
+                  <c:v>3.8399999999999997E-2</c:v>
+                </c:pt>
+                <c:pt idx="4">
+                  <c:v>4.7500000000000001E-2</c:v>
+                </c:pt>
+                <c:pt idx="5">
+                  <c:v>5.6399999999999992E-2</c:v>
+                </c:pt>
+                <c:pt idx="6">
+                  <c:v>6.5100000000000005E-2</c:v>
+                </c:pt>
+                <c:pt idx="7">
+                  <c:v>7.3599999999999999E-2</c:v>
+                </c:pt>
+                <c:pt idx="8">
+                  <c:v>8.1900000000000001E-2</c:v>
+                </c:pt>
+                <c:pt idx="9">
+                  <c:v>9.0000000000000011E-2</c:v>
+                </c:pt>
+                <c:pt idx="10">
+                  <c:v>9.7900000000000001E-2</c:v>
+                </c:pt>
+                <c:pt idx="11">
+                  <c:v>0.1056</c:v>
+                </c:pt>
+                <c:pt idx="12">
+                  <c:v>0.11310000000000001</c:v>
+                </c:pt>
+                <c:pt idx="13">
+                  <c:v>0.12040000000000001</c:v>
+                </c:pt>
+                <c:pt idx="14">
+                  <c:v>0.1275</c:v>
+                </c:pt>
+                <c:pt idx="15">
+                  <c:v>0.13439999999999999</c:v>
+                </c:pt>
+                <c:pt idx="16">
+                  <c:v>0.1411</c:v>
+                </c:pt>
+                <c:pt idx="17">
+                  <c:v>0.14760000000000001</c:v>
+                </c:pt>
+                <c:pt idx="18">
+                  <c:v>0.15390000000000001</c:v>
+                </c:pt>
+                <c:pt idx="19">
+                  <c:v>0.16000000000000003</c:v>
+                </c:pt>
+                <c:pt idx="20">
+                  <c:v>0.16589999999999999</c:v>
+                </c:pt>
+                <c:pt idx="21">
+                  <c:v>0.1716</c:v>
+                </c:pt>
+                <c:pt idx="22">
+                  <c:v>0.17710000000000001</c:v>
+                </c:pt>
+                <c:pt idx="23">
+                  <c:v>0.18240000000000001</c:v>
+                </c:pt>
+                <c:pt idx="24">
+                  <c:v>0.1875</c:v>
+                </c:pt>
+                <c:pt idx="25">
+                  <c:v>0.19240000000000002</c:v>
+                </c:pt>
+                <c:pt idx="26">
+                  <c:v>0.1971</c:v>
+                </c:pt>
+                <c:pt idx="27">
+                  <c:v>0.2016</c:v>
+                </c:pt>
+                <c:pt idx="28">
+                  <c:v>0.20589999999999997</c:v>
+                </c:pt>
+                <c:pt idx="29">
+                  <c:v>0.21</c:v>
+                </c:pt>
+                <c:pt idx="30">
+                  <c:v>0.21389999999999998</c:v>
+                </c:pt>
+                <c:pt idx="31">
+                  <c:v>0.21759999999999999</c:v>
+                </c:pt>
+                <c:pt idx="32">
+                  <c:v>0.22109999999999999</c:v>
+                </c:pt>
+                <c:pt idx="33">
+                  <c:v>0.22439999999999999</c:v>
+                </c:pt>
+                <c:pt idx="34">
+                  <c:v>0.22749999999999998</c:v>
+                </c:pt>
+                <c:pt idx="35">
+                  <c:v>0.23039999999999999</c:v>
+                </c:pt>
+                <c:pt idx="36">
+                  <c:v>0.2331</c:v>
+                </c:pt>
+                <c:pt idx="37">
+                  <c:v>0.2356</c:v>
+                </c:pt>
+                <c:pt idx="38">
+                  <c:v>0.2379</c:v>
+                </c:pt>
+                <c:pt idx="39">
+                  <c:v>0.24</c:v>
+                </c:pt>
+                <c:pt idx="40">
+                  <c:v>0.24190000000000003</c:v>
+                </c:pt>
+                <c:pt idx="41">
+                  <c:v>0.24360000000000001</c:v>
+                </c:pt>
+                <c:pt idx="42">
+                  <c:v>0.24510000000000001</c:v>
+                </c:pt>
+                <c:pt idx="43">
+                  <c:v>0.24640000000000004</c:v>
+                </c:pt>
+                <c:pt idx="44">
+                  <c:v>0.24750000000000003</c:v>
+                </c:pt>
+                <c:pt idx="45">
+                  <c:v>0.24840000000000004</c:v>
+                </c:pt>
+                <c:pt idx="46">
+                  <c:v>0.24909999999999999</c:v>
+                </c:pt>
+                <c:pt idx="47">
+                  <c:v>0.24959999999999999</c:v>
+                </c:pt>
+                <c:pt idx="48">
+                  <c:v>0.24990000000000001</c:v>
+                </c:pt>
+                <c:pt idx="49">
+                  <c:v>0.25</c:v>
+                </c:pt>
+                <c:pt idx="50">
+                  <c:v>0.24990000000000001</c:v>
+                </c:pt>
+                <c:pt idx="51">
+                  <c:v>0.24959999999999999</c:v>
+                </c:pt>
+                <c:pt idx="52">
+                  <c:v>0.24909999999999999</c:v>
+                </c:pt>
+                <c:pt idx="53">
+                  <c:v>0.24840000000000001</c:v>
+                </c:pt>
+                <c:pt idx="54">
+                  <c:v>0.2475</c:v>
+                </c:pt>
+                <c:pt idx="55">
+                  <c:v>0.24639999999999998</c:v>
+                </c:pt>
+                <c:pt idx="56">
+                  <c:v>0.24510000000000001</c:v>
+                </c:pt>
+                <c:pt idx="57">
+                  <c:v>0.24360000000000001</c:v>
+                </c:pt>
+                <c:pt idx="58">
+                  <c:v>0.2419</c:v>
+                </c:pt>
+                <c:pt idx="59">
+                  <c:v>0.24</c:v>
+                </c:pt>
+                <c:pt idx="60">
+                  <c:v>0.2379</c:v>
+                </c:pt>
+                <c:pt idx="61">
+                  <c:v>0.2356</c:v>
+                </c:pt>
+                <c:pt idx="62">
+                  <c:v>0.2331</c:v>
+                </c:pt>
+                <c:pt idx="63">
+                  <c:v>0.23039999999999999</c:v>
+                </c:pt>
+                <c:pt idx="64">
+                  <c:v>0.22749999999999998</c:v>
+                </c:pt>
+                <c:pt idx="65">
+                  <c:v>0.22439999999999999</c:v>
+                </c:pt>
+                <c:pt idx="66">
+                  <c:v>0.22109999999999999</c:v>
+                </c:pt>
+                <c:pt idx="67">
+                  <c:v>0.21759999999999999</c:v>
+                </c:pt>
+                <c:pt idx="68">
+                  <c:v>0.21390000000000001</c:v>
+                </c:pt>
+                <c:pt idx="69">
+                  <c:v>0.21000000000000002</c:v>
+                </c:pt>
+                <c:pt idx="70">
+                  <c:v>0.20590000000000003</c:v>
+                </c:pt>
+                <c:pt idx="71">
+                  <c:v>0.2016</c:v>
+                </c:pt>
+                <c:pt idx="72">
+                  <c:v>0.1971</c:v>
+                </c:pt>
+                <c:pt idx="73">
+                  <c:v>0.19240000000000002</c:v>
+                </c:pt>
+                <c:pt idx="74">
+                  <c:v>0.1875</c:v>
+                </c:pt>
+                <c:pt idx="75">
+                  <c:v>0.18240000000000001</c:v>
+                </c:pt>
+                <c:pt idx="76">
+                  <c:v>0.17709999999999998</c:v>
+                </c:pt>
+                <c:pt idx="77">
+                  <c:v>0.17159999999999997</c:v>
+                </c:pt>
+                <c:pt idx="78">
+                  <c:v>0.16589999999999999</c:v>
+                </c:pt>
+                <c:pt idx="79">
+                  <c:v>0.15999999999999998</c:v>
+                </c:pt>
+                <c:pt idx="80">
+                  <c:v>0.15389999999999995</c:v>
+                </c:pt>
+                <c:pt idx="81">
+                  <c:v>0.14760000000000004</c:v>
+                </c:pt>
+                <c:pt idx="82">
+                  <c:v>0.14110000000000003</c:v>
+                </c:pt>
+                <c:pt idx="83">
+                  <c:v>0.13440000000000002</c:v>
+                </c:pt>
+                <c:pt idx="84">
+                  <c:v>0.1275</c:v>
+                </c:pt>
+                <c:pt idx="85">
+                  <c:v>0.12040000000000001</c:v>
+                </c:pt>
+                <c:pt idx="86">
+                  <c:v>0.11310000000000001</c:v>
+                </c:pt>
+                <c:pt idx="87">
+                  <c:v>0.1056</c:v>
+                </c:pt>
+                <c:pt idx="88">
+                  <c:v>9.7899999999999987E-2</c:v>
+                </c:pt>
+                <c:pt idx="89">
+                  <c:v>8.9999999999999983E-2</c:v>
+                </c:pt>
+                <c:pt idx="90">
+                  <c:v>8.1899999999999973E-2</c:v>
+                </c:pt>
+                <c:pt idx="91">
+                  <c:v>7.3599999999999971E-2</c:v>
+                </c:pt>
+                <c:pt idx="92">
+                  <c:v>6.5099999999999963E-2</c:v>
+                </c:pt>
+                <c:pt idx="93">
+                  <c:v>5.6400000000000047E-2</c:v>
+                </c:pt>
+                <c:pt idx="94">
+                  <c:v>4.7500000000000042E-2</c:v>
+                </c:pt>
+                <c:pt idx="95">
+                  <c:v>3.8400000000000031E-2</c:v>
+                </c:pt>
+                <c:pt idx="96">
+                  <c:v>2.9100000000000025E-2</c:v>
+                </c:pt>
+                <c:pt idx="97">
+                  <c:v>1.9600000000000017E-2</c:v>
+                </c:pt>
+                <c:pt idx="98">
+                  <c:v>9.9000000000000095E-3</c:v>
+                </c:pt>
+                <c:pt idx="99">
+                  <c:v>0</c:v>
+                </c:pt>
+              </c:numCache>
+            </c:numRef>
+          </c:yVal>
+          <c:smooth val="1"/>
+          <c:extLst>
+            <c:ext xmlns:c16="http://schemas.microsoft.com/office/drawing/2014/chart" uri="{C3380CC4-5D6E-409C-BE32-E72D297353CC}">
+              <c16:uniqueId val="{00000000-E927-444C-A50E-A0F939B40A59}"/>
+            </c:ext>
+          </c:extLst>
+        </c:ser>
+        <c:dLbls>
+          <c:showLegendKey val="0"/>
+          <c:showVal val="0"/>
+          <c:showCatName val="0"/>
+          <c:showSerName val="0"/>
+          <c:showPercent val="0"/>
+          <c:showBubbleSize val="0"/>
+        </c:dLbls>
+        <c:axId val="452055832"/>
+        <c:axId val="452063376"/>
+      </c:scatterChart>
+      <c:valAx>
+        <c:axId val="452055832"/>
+        <c:scaling>
+          <c:orientation val="minMax"/>
+        </c:scaling>
+        <c:delete val="0"/>
+        <c:axPos val="b"/>
+        <c:majorGridlines>
+          <c:spPr>
+            <a:ln w="9525" cap="flat" cmpd="sng" algn="ctr">
+              <a:solidFill>
+                <a:schemeClr val="tx1">
+                  <a:lumMod val="15000"/>
+                  <a:lumOff val="85000"/>
+                </a:schemeClr>
+              </a:solidFill>
+              <a:round/>
+            </a:ln>
+            <a:effectLst/>
+          </c:spPr>
+        </c:majorGridlines>
+        <c:majorTickMark val="none"/>
+        <c:minorTickMark val="none"/>
+        <c:tickLblPos val="nextTo"/>
+        <c:spPr>
+          <a:noFill/>
+          <a:ln w="9525" cap="flat" cmpd="sng" algn="ctr">
+            <a:solidFill>
+              <a:schemeClr val="tx1">
+                <a:lumMod val="25000"/>
+                <a:lumOff val="75000"/>
+              </a:schemeClr>
+            </a:solidFill>
+            <a:round/>
+          </a:ln>
+          <a:effectLst/>
+        </c:spPr>
+        <c:txPr>
+          <a:bodyPr rot="-60000000" spcFirstLastPara="1" vertOverflow="ellipsis" vert="horz" wrap="square" anchor="ctr" anchorCtr="1"/>
+          <a:lstStyle/>
+          <a:p>
+            <a:pPr>
+              <a:defRPr sz="900" b="0" i="0" u="none" strike="noStrike" kern="1200" baseline="0">
+                <a:solidFill>
+                  <a:schemeClr val="tx1">
+                    <a:lumMod val="65000"/>
+                    <a:lumOff val="35000"/>
+                  </a:schemeClr>
+                </a:solidFill>
+                <a:latin typeface="+mn-lt"/>
+                <a:ea typeface="+mn-ea"/>
+                <a:cs typeface="+mn-cs"/>
+              </a:defRPr>
+            </a:pPr>
+            <a:endParaRPr lang="de-DE"/>
+          </a:p>
+        </c:txPr>
+        <c:crossAx val="452063376"/>
+        <c:crosses val="autoZero"/>
+        <c:crossBetween val="midCat"/>
+      </c:valAx>
+      <c:valAx>
+        <c:axId val="452063376"/>
+        <c:scaling>
+          <c:orientation val="minMax"/>
+        </c:scaling>
+        <c:delete val="0"/>
+        <c:axPos val="l"/>
+        <c:majorGridlines>
+          <c:spPr>
+            <a:ln w="9525" cap="flat" cmpd="sng" algn="ctr">
+              <a:solidFill>
+                <a:schemeClr val="tx1">
+                  <a:lumMod val="15000"/>
+                  <a:lumOff val="85000"/>
+                </a:schemeClr>
+              </a:solidFill>
+              <a:round/>
+            </a:ln>
+            <a:effectLst/>
+          </c:spPr>
+        </c:majorGridlines>
+        <c:numFmt formatCode="General" sourceLinked="1"/>
+        <c:majorTickMark val="none"/>
+        <c:minorTickMark val="none"/>
+        <c:tickLblPos val="nextTo"/>
+        <c:spPr>
+          <a:noFill/>
+          <a:ln w="9525" cap="flat" cmpd="sng" algn="ctr">
+            <a:solidFill>
+              <a:schemeClr val="tx1">
+                <a:lumMod val="25000"/>
+                <a:lumOff val="75000"/>
+              </a:schemeClr>
+            </a:solidFill>
+            <a:round/>
+          </a:ln>
+          <a:effectLst/>
+        </c:spPr>
+        <c:txPr>
+          <a:bodyPr rot="-60000000" spcFirstLastPara="1" vertOverflow="ellipsis" vert="horz" wrap="square" anchor="ctr" anchorCtr="1"/>
+          <a:lstStyle/>
+          <a:p>
+            <a:pPr>
+              <a:defRPr sz="900" b="0" i="0" u="none" strike="noStrike" kern="1200" baseline="0">
+                <a:solidFill>
+                  <a:schemeClr val="tx1">
+                    <a:lumMod val="65000"/>
+                    <a:lumOff val="35000"/>
+                  </a:schemeClr>
+                </a:solidFill>
+                <a:latin typeface="+mn-lt"/>
+                <a:ea typeface="+mn-ea"/>
+                <a:cs typeface="+mn-cs"/>
+              </a:defRPr>
+            </a:pPr>
+            <a:endParaRPr lang="de-DE"/>
+          </a:p>
+        </c:txPr>
+        <c:crossAx val="452055832"/>
+        <c:crosses val="autoZero"/>
+        <c:crossBetween val="midCat"/>
+      </c:valAx>
+      <c:spPr>
+        <a:noFill/>
+        <a:ln>
+          <a:noFill/>
+        </a:ln>
+        <a:effectLst/>
+      </c:spPr>
+    </c:plotArea>
+    <c:plotVisOnly val="1"/>
+    <c:dispBlanksAs val="gap"/>
+    <c:extLst>
+      <c:ext xmlns:c16r3="http://schemas.microsoft.com/office/drawing/2017/03/chart" uri="{56B9EC1D-385E-4148-901F-78D8002777C0}">
+        <c16r3:dataDisplayOptions16>
+          <c16r3:dispNaAsBlank val="1"/>
+        </c16r3:dataDisplayOptions16>
+      </c:ext>
+    </c:extLst>
+    <c:showDLblsOverMax val="0"/>
+  </c:chart>
+  <c:spPr>
+    <a:solidFill>
+      <a:schemeClr val="bg1"/>
+    </a:solidFill>
+    <a:ln w="9525" cap="flat" cmpd="sng" algn="ctr">
+      <a:solidFill>
+        <a:schemeClr val="tx1">
+          <a:lumMod val="15000"/>
+          <a:lumOff val="85000"/>
+        </a:schemeClr>
+      </a:solidFill>
+      <a:round/>
+    </a:ln>
+    <a:effectLst/>
+  </c:spPr>
+  <c:txPr>
+    <a:bodyPr/>
+    <a:lstStyle/>
+    <a:p>
+      <a:pPr>
+        <a:defRPr/>
+      </a:pPr>
+      <a:endParaRPr lang="de-DE"/>
+    </a:p>
+  </c:txPr>
+  <c:externalData r:id="rId3">
+    <c:autoUpdate val="0"/>
+  </c:externalData>
+</c:chartSpace>
+</file>
+
+<file path=word/charts/colors1.xml><?xml version="1.0" encoding="utf-8"?>
+<cs:colorStyle xmlns:cs="http://schemas.microsoft.com/office/drawing/2012/chartStyle" xmlns:a="http://schemas.openxmlformats.org/drawingml/2006/main" meth="cycle" id="10">
+  <a:schemeClr val="accent1"/>
+  <a:schemeClr val="accent2"/>
+  <a:schemeClr val="accent3"/>
+  <a:schemeClr val="accent4"/>
+  <a:schemeClr val="accent5"/>
+  <a:schemeClr val="accent6"/>
+  <cs:variation/>
+  <cs:variation>
+    <a:lumMod val="60000"/>
+  </cs:variation>
+  <cs:variation>
+    <a:lumMod val="80000"/>
+    <a:lumOff val="20000"/>
+  </cs:variation>
+  <cs:variation>
+    <a:lumMod val="80000"/>
+  </cs:variation>
+  <cs:variation>
+    <a:lumMod val="60000"/>
+    <a:lumOff val="40000"/>
+  </cs:variation>
+  <cs:variation>
+    <a:lumMod val="50000"/>
+  </cs:variation>
+  <cs:variation>
+    <a:lumMod val="70000"/>
+    <a:lumOff val="30000"/>
+  </cs:variation>
+  <cs:variation>
+    <a:lumMod val="70000"/>
+  </cs:variation>
+  <cs:variation>
+    <a:lumMod val="50000"/>
+    <a:lumOff val="50000"/>
+  </cs:variation>
+</cs:colorStyle>
+</file>
+
+<file path=word/charts/style1.xml><?xml version="1.0" encoding="utf-8"?>
+<cs:chartStyle xmlns:cs="http://schemas.microsoft.com/office/drawing/2012/chartStyle" xmlns:a="http://schemas.openxmlformats.org/drawingml/2006/main" id="240">
+  <cs:axisTitle>
+    <cs:lnRef idx="0"/>
+    <cs:fillRef idx="0"/>
+    <cs:effectRef idx="0"/>
+    <cs:fontRef idx="minor">
+      <a:schemeClr val="tx1">
+        <a:lumMod val="65000"/>
+        <a:lumOff val="35000"/>
+      </a:schemeClr>
+    </cs:fontRef>
+    <cs:defRPr sz="1000" kern="1200"/>
+  </cs:axisTitle>
+  <cs:categoryAxis>
+    <cs:lnRef idx="0"/>
+    <cs:fillRef idx="0"/>
+    <cs:effectRef idx="0"/>
+    <cs:fontRef idx="minor">
+      <a:schemeClr val="tx1">
+        <a:lumMod val="65000"/>
+        <a:lumOff val="35000"/>
+      </a:schemeClr>
+    </cs:fontRef>
+    <cs:spPr>
+      <a:ln w="9525" cap="flat" cmpd="sng" algn="ctr">
+        <a:solidFill>
+          <a:schemeClr val="tx1">
+            <a:lumMod val="25000"/>
+            <a:lumOff val="75000"/>
+          </a:schemeClr>
+        </a:solidFill>
+        <a:round/>
+      </a:ln>
+    </cs:spPr>
+    <cs:defRPr sz="900" kern="1200"/>
+  </cs:categoryAxis>
+  <cs:chartArea mods="allowNoFillOverride allowNoLineOverride">
+    <cs:lnRef idx="0"/>
+    <cs:fillRef idx="0"/>
+    <cs:effectRef idx="0"/>
+    <cs:fontRef idx="minor">
+      <a:schemeClr val="tx1"/>
+    </cs:fontRef>
+    <cs:spPr>
+      <a:solidFill>
+        <a:schemeClr val="bg1"/>
+      </a:solidFill>
+      <a:ln w="9525" cap="flat" cmpd="sng" algn="ctr">
+        <a:solidFill>
+          <a:schemeClr val="tx1">
+            <a:lumMod val="15000"/>
+            <a:lumOff val="85000"/>
+          </a:schemeClr>
+        </a:solidFill>
+        <a:round/>
+      </a:ln>
+    </cs:spPr>
+    <cs:defRPr sz="1000" kern="1200"/>
+  </cs:chartArea>
+  <cs:dataLabel>
+    <cs:lnRef idx="0"/>
+    <cs:fillRef idx="0"/>
+    <cs:effectRef idx="0"/>
+    <cs:fontRef idx="minor">
+      <a:schemeClr val="tx1">
+        <a:lumMod val="75000"/>
+        <a:lumOff val="25000"/>
+      </a:schemeClr>
+    </cs:fontRef>
+    <cs:defRPr sz="900" kern="1200"/>
+  </cs:dataLabel>
+  <cs:dataLabelCallout>
+    <cs:lnRef idx="0"/>
+    <cs:fillRef idx="0"/>
+    <cs:effectRef idx="0"/>
+    <cs:fontRef idx="minor">
+      <a:schemeClr val="dk1">
+        <a:lumMod val="65000"/>
+        <a:lumOff val="35000"/>
+      </a:schemeClr>
+    </cs:fontRef>
+    <cs:spPr>
+      <a:solidFill>
+        <a:schemeClr val="lt1"/>
+      </a:solidFill>
+      <a:ln>
+        <a:solidFill>
+          <a:schemeClr val="dk1">
+            <a:lumMod val="25000"/>
+            <a:lumOff val="75000"/>
+          </a:schemeClr>
+        </a:solidFill>
+      </a:ln>
+    </cs:spPr>
+    <cs:defRPr sz="900" kern="1200"/>
+    <cs:bodyPr rot="0" spcFirstLastPara="1" vertOverflow="clip" horzOverflow="clip" vert="horz" wrap="square" lIns="36576" tIns="18288" rIns="36576" bIns="18288" anchor="ctr" anchorCtr="1">
+      <a:spAutoFit/>
+    </cs:bodyPr>
+  </cs:dataLabelCallout>
+  <cs:dataPoint>
+    <cs:lnRef idx="0"/>
+    <cs:fillRef idx="1">
+      <cs:styleClr val="auto"/>
+    </cs:fillRef>
+    <cs:effectRef idx="0"/>
+    <cs:fontRef idx="minor">
+      <a:schemeClr val="tx1"/>
+    </cs:fontRef>
+  </cs:dataPoint>
+  <cs:dataPoint3D>
+    <cs:lnRef idx="0"/>
+    <cs:fillRef idx="1">
+      <cs:styleClr val="auto"/>
+    </cs:fillRef>
+    <cs:effectRef idx="0"/>
+    <cs:fontRef idx="minor">
+      <a:schemeClr val="tx1"/>
+    </cs:fontRef>
+  </cs:dataPoint3D>
+  <cs:dataPointLine>
+    <cs:lnRef idx="0">
+      <cs:styleClr val="auto"/>
+    </cs:lnRef>
+    <cs:fillRef idx="1"/>
+    <cs:effectRef idx="0"/>
+    <cs:fontRef idx="minor">
+      <a:schemeClr val="tx1"/>
+    </cs:fontRef>
+    <cs:spPr>
+      <a:ln w="19050" cap="rnd">
+        <a:solidFill>
+          <a:schemeClr val="phClr"/>
+        </a:solidFill>
+        <a:round/>
+      </a:ln>
+    </cs:spPr>
+  </cs:dataPointLine>
+  <cs:dataPointMarker>
+    <cs:lnRef idx="0">
+      <cs:styleClr val="auto"/>
+    </cs:lnRef>
+    <cs:fillRef idx="1">
+      <cs:styleClr val="auto"/>
+    </cs:fillRef>
+    <cs:effectRef idx="0"/>
+    <cs:fontRef idx="minor">
+      <a:schemeClr val="tx1"/>
+    </cs:fontRef>
+    <cs:spPr>
+      <a:ln w="9525">
+        <a:solidFill>
+          <a:schemeClr val="phClr"/>
+        </a:solidFill>
+      </a:ln>
+    </cs:spPr>
+  </cs:dataPointMarker>
+  <cs:dataPointMarkerLayout symbol="circle" size="5"/>
+  <cs:dataPointWireframe>
+    <cs:lnRef idx="0">
+      <cs:styleClr val="auto"/>
+    </cs:lnRef>
+    <cs:fillRef idx="0"/>
+    <cs:effectRef idx="0"/>
+    <cs:fontRef idx="minor">
+      <a:schemeClr val="dk1"/>
+    </cs:fontRef>
+    <cs:spPr>
+      <a:ln w="9525" cap="rnd">
+        <a:solidFill>
+          <a:schemeClr val="phClr"/>
+        </a:solidFill>
+        <a:round/>
+      </a:ln>
+    </cs:spPr>
+  </cs:dataPointWireframe>
+  <cs:dataTable>
+    <cs:lnRef idx="0"/>
+    <cs:fillRef idx="0"/>
+    <cs:effectRef idx="0"/>
+    <cs:fontRef idx="minor">
+      <a:schemeClr val="tx1">
+        <a:lumMod val="65000"/>
+        <a:lumOff val="35000"/>
+      </a:schemeClr>
+    </cs:fontRef>
+    <cs:spPr>
+      <a:noFill/>
+      <a:ln w="9525" cap="flat" cmpd="sng" algn="ctr">
+        <a:solidFill>
+          <a:schemeClr val="tx1">
+            <a:lumMod val="15000"/>
+            <a:lumOff val="85000"/>
+          </a:schemeClr>
+        </a:solidFill>
+        <a:round/>
+      </a:ln>
+    </cs:spPr>
+    <cs:defRPr sz="900" kern="1200"/>
+  </cs:dataTable>
+  <cs:downBar>
+    <cs:lnRef idx="0"/>
+    <cs:fillRef idx="0"/>
+    <cs:effectRef idx="0"/>
+    <cs:fontRef idx="minor">
+      <a:schemeClr val="tx1"/>
+    </cs:fontRef>
+    <cs:spPr>
+      <a:solidFill>
+        <a:schemeClr val="dk1">
+          <a:lumMod val="75000"/>
+          <a:lumOff val="25000"/>
+        </a:schemeClr>
+      </a:solidFill>
+      <a:ln w="9525" cap="flat" cmpd="sng" algn="ctr">
+        <a:solidFill>
+          <a:schemeClr val="tx1">
+            <a:lumMod val="65000"/>
+            <a:lumOff val="35000"/>
+          </a:schemeClr>
+        </a:solidFill>
+        <a:round/>
+      </a:ln>
+    </cs:spPr>
+  </cs:downBar>
+  <cs:dropLine>
+    <cs:lnRef idx="0"/>
+    <cs:fillRef idx="0"/>
+    <cs:effectRef idx="0"/>
+    <cs:fontRef idx="minor">
+      <a:schemeClr val="tx1"/>
+    </cs:fontRef>
+    <cs:spPr>
+      <a:ln w="9525" cap="flat" cmpd="sng" algn="ctr">
+        <a:solidFill>
+          <a:schemeClr val="tx1">
+            <a:lumMod val="35000"/>
+            <a:lumOff val="65000"/>
+          </a:schemeClr>
+        </a:solidFill>
+        <a:round/>
+      </a:ln>
+    </cs:spPr>
+  </cs:dropLine>
+  <cs:errorBar>
+    <cs:lnRef idx="0"/>
+    <cs:fillRef idx="0"/>
+    <cs:effectRef idx="0"/>
+    <cs:fontRef idx="minor">
+      <a:schemeClr val="tx1"/>
+    </cs:fontRef>
+    <cs:spPr>
+      <a:ln w="9525" cap="flat" cmpd="sng" algn="ctr">
+        <a:solidFill>
+          <a:schemeClr val="tx1">
+            <a:lumMod val="65000"/>
+            <a:lumOff val="35000"/>
+          </a:schemeClr>
+        </a:solidFill>
+        <a:round/>
+      </a:ln>
+    </cs:spPr>
+  </cs:errorBar>
+  <cs:floor>
+    <cs:lnRef idx="0"/>
+    <cs:fillRef idx="0"/>
+    <cs:effectRef idx="0"/>
+    <cs:fontRef idx="minor">
+      <a:schemeClr val="tx1"/>
+    </cs:fontRef>
+    <cs:spPr>
+      <a:noFill/>
+      <a:ln>
+        <a:noFill/>
+      </a:ln>
+    </cs:spPr>
+  </cs:floor>
+  <cs:gridlineMajor>
+    <cs:lnRef idx="0"/>
+    <cs:fillRef idx="0"/>
+    <cs:effectRef idx="0"/>
+    <cs:fontRef idx="minor">
+      <a:schemeClr val="tx1"/>
+    </cs:fontRef>
+    <cs:spPr>
+      <a:ln w="9525" cap="flat" cmpd="sng" algn="ctr">
+        <a:solidFill>
+          <a:schemeClr val="tx1">
+            <a:lumMod val="15000"/>
+            <a:lumOff val="85000"/>
+          </a:schemeClr>
+        </a:solidFill>
+        <a:round/>
+      </a:ln>
+    </cs:spPr>
+  </cs:gridlineMajor>
+  <cs:gridlineMinor>
+    <cs:lnRef idx="0"/>
+    <cs:fillRef idx="0"/>
+    <cs:effectRef idx="0"/>
+    <cs:fontRef idx="minor">
+      <a:schemeClr val="tx1"/>
+    </cs:fontRef>
+    <cs:spPr>
+      <a:ln w="9525" cap="flat" cmpd="sng" algn="ctr">
+        <a:solidFill>
+          <a:schemeClr val="tx1">
+            <a:lumMod val="5000"/>
+            <a:lumOff val="95000"/>
+          </a:schemeClr>
+        </a:solidFill>
+        <a:round/>
+      </a:ln>
+    </cs:spPr>
+  </cs:gridlineMinor>
+  <cs:hiLoLine>
+    <cs:lnRef idx="0"/>
+    <cs:fillRef idx="0"/>
+    <cs:effectRef idx="0"/>
+    <cs:fontRef idx="minor">
+      <a:schemeClr val="tx1"/>
+    </cs:fontRef>
+    <cs:spPr>
+      <a:ln w="9525" cap="flat" cmpd="sng" algn="ctr">
+        <a:solidFill>
+          <a:schemeClr val="tx1">
+            <a:lumMod val="50000"/>
+            <a:lumOff val="50000"/>
+          </a:schemeClr>
+        </a:solidFill>
+        <a:round/>
+      </a:ln>
+    </cs:spPr>
+  </cs:hiLoLine>
+  <cs:leaderLine>
+    <cs:lnRef idx="0"/>
+    <cs:fillRef idx="0"/>
+    <cs:effectRef idx="0"/>
+    <cs:fontRef idx="minor">
+      <a:schemeClr val="tx1"/>
+    </cs:fontRef>
+    <cs:spPr>
+      <a:ln w="9525" cap="flat" cmpd="sng" algn="ctr">
+        <a:solidFill>
+          <a:schemeClr val="tx1">
+            <a:lumMod val="35000"/>
+            <a:lumOff val="65000"/>
+          </a:schemeClr>
+        </a:solidFill>
+        <a:round/>
+      </a:ln>
+    </cs:spPr>
+  </cs:leaderLine>
+  <cs:legend>
+    <cs:lnRef idx="0"/>
+    <cs:fillRef idx="0"/>
+    <cs:effectRef idx="0"/>
+    <cs:fontRef idx="minor">
+      <a:schemeClr val="tx1">
+        <a:lumMod val="65000"/>
+        <a:lumOff val="35000"/>
+      </a:schemeClr>
+    </cs:fontRef>
+    <cs:defRPr sz="900" kern="1200"/>
+  </cs:legend>
+  <cs:plotArea mods="allowNoFillOverride allowNoLineOverride">
+    <cs:lnRef idx="0"/>
+    <cs:fillRef idx="0"/>
+    <cs:effectRef idx="0"/>
+    <cs:fontRef idx="minor">
+      <a:schemeClr val="tx1"/>
+    </cs:fontRef>
+  </cs:plotArea>
+  <cs:plotArea3D mods="allowNoFillOverride allowNoLineOverride">
+    <cs:lnRef idx="0"/>
+    <cs:fillRef idx="0"/>
+    <cs:effectRef idx="0"/>
+    <cs:fontRef idx="minor">
+      <a:schemeClr val="tx1"/>
+    </cs:fontRef>
+  </cs:plotArea3D>
+  <cs:seriesAxis>
+    <cs:lnRef idx="0"/>
+    <cs:fillRef idx="0"/>
+    <cs:effectRef idx="0"/>
+    <cs:fontRef idx="minor">
+      <a:schemeClr val="tx1">
+        <a:lumMod val="65000"/>
+        <a:lumOff val="35000"/>
+      </a:schemeClr>
+    </cs:fontRef>
+    <cs:defRPr sz="900" kern="1200"/>
+  </cs:seriesAxis>
+  <cs:seriesLine>
+    <cs:lnRef idx="0"/>
+    <cs:fillRef idx="0"/>
+    <cs:effectRef idx="0"/>
+    <cs:fontRef idx="minor">
+      <a:schemeClr val="tx1"/>
+    </cs:fontRef>
+    <cs:spPr>
+      <a:ln w="9525" cap="flat" cmpd="sng" algn="ctr">
+        <a:solidFill>
+          <a:schemeClr val="tx1">
+            <a:lumMod val="35000"/>
+            <a:lumOff val="65000"/>
+          </a:schemeClr>
+        </a:solidFill>
+        <a:round/>
+      </a:ln>
+    </cs:spPr>
+  </cs:seriesLine>
+  <cs:title>
+    <cs:lnRef idx="0"/>
+    <cs:fillRef idx="0"/>
+    <cs:effectRef idx="0"/>
+    <cs:fontRef idx="minor">
+      <a:schemeClr val="tx1">
+        <a:lumMod val="65000"/>
+        <a:lumOff val="35000"/>
+      </a:schemeClr>
+    </cs:fontRef>
+    <cs:defRPr sz="1400" b="0" kern="1200" spc="0" baseline="0"/>
+  </cs:title>
+  <cs:trendline>
+    <cs:lnRef idx="0">
+      <cs:styleClr val="auto"/>
+    </cs:lnRef>
+    <cs:fillRef idx="0"/>
+    <cs:effectRef idx="0"/>
+    <cs:fontRef idx="minor">
+      <a:schemeClr val="tx1"/>
+    </cs:fontRef>
+    <cs:spPr>
+      <a:ln w="19050" cap="rnd">
+        <a:solidFill>
+          <a:schemeClr val="phClr"/>
+        </a:solidFill>
+        <a:prstDash val="sysDot"/>
+      </a:ln>
+    </cs:spPr>
+  </cs:trendline>
+  <cs:trendlineLabel>
+    <cs:lnRef idx="0"/>
+    <cs:fillRef idx="0"/>
+    <cs:effectRef idx="0"/>
+    <cs:fontRef idx="minor">
+      <a:schemeClr val="tx1">
+        <a:lumMod val="65000"/>
+        <a:lumOff val="35000"/>
+      </a:schemeClr>
+    </cs:fontRef>
+    <cs:defRPr sz="900" kern="1200"/>
+  </cs:trendlineLabel>
+  <cs:upBar>
+    <cs:lnRef idx="0"/>
+    <cs:fillRef idx="0"/>
+    <cs:effectRef idx="0"/>
+    <cs:fontRef idx="minor">
+      <a:schemeClr val="tx1"/>
+    </cs:fontRef>
+    <cs:spPr>
+      <a:solidFill>
+        <a:schemeClr val="lt1"/>
+      </a:solidFill>
+      <a:ln w="9525" cap="flat" cmpd="sng" algn="ctr">
+        <a:solidFill>
+          <a:schemeClr val="tx1">
+            <a:lumMod val="65000"/>
+            <a:lumOff val="35000"/>
+          </a:schemeClr>
+        </a:solidFill>
+        <a:round/>
+      </a:ln>
+    </cs:spPr>
+  </cs:upBar>
+  <cs:valueAxis>
+    <cs:lnRef idx="0"/>
+    <cs:fillRef idx="0"/>
+    <cs:effectRef idx="0"/>
+    <cs:fontRef idx="minor">
+      <a:schemeClr val="tx1">
+        <a:lumMod val="65000"/>
+        <a:lumOff val="35000"/>
+      </a:schemeClr>
+    </cs:fontRef>
+    <cs:spPr>
+      <a:ln w="9525" cap="flat" cmpd="sng" algn="ctr">
+        <a:solidFill>
+          <a:schemeClr val="tx1">
+            <a:lumMod val="25000"/>
+            <a:lumOff val="75000"/>
+          </a:schemeClr>
+        </a:solidFill>
+        <a:round/>
+      </a:ln>
+    </cs:spPr>
+    <cs:defRPr sz="900" kern="1200"/>
+  </cs:valueAxis>
+  <cs:wall>
+    <cs:lnRef idx="0"/>
+    <cs:fillRef idx="0"/>
+    <cs:effectRef idx="0"/>
+    <cs:fontRef idx="minor">
+      <a:schemeClr val="tx1"/>
+    </cs:fontRef>
+    <cs:spPr>
+      <a:noFill/>
+      <a:ln>
+        <a:noFill/>
+      </a:ln>
+    </cs:spPr>
+  </cs:wall>
+</cs:chartStyle>
 </file>
 
 <file path=word/theme/theme1.xml><?xml version="1.0" encoding="utf-8"?>

</xml_diff>